<commit_message>
deleted:    "\345\221\250\346\212\245word\346\226\207\346\241\243/~$\347\224\237\347\254\254\345\233\233\346\254\241\345\221\250\346\212\245_\346\235\216\345\274\272.docx" 	modified:   "\345\221\250\346\212\245word\346\226\207\346\241\243/\347\240\224\347\251\266\347\224\237\347\254\254\345\233\233\346\254\241\345\221\250\346\212\245_\346\235\216\345\274\272.docx"
</commit_message>
<xml_diff>
--- a/周报word文档/研究生第四次周报_李强.docx
+++ b/周报word文档/研究生第四次周报_李强.docx
@@ -457,11 +457,109 @@
       </w:pPr>
       <w:r>
         <w:rPr>
-          <w:rFonts w:ascii="Times New Roman" w:eastAsia="宋体" w:hAnsi="Times New Roman" w:cs="Times New Roman"/>
+          <w:rFonts w:ascii="Times New Roman" w:eastAsia="宋体" w:hAnsi="Times New Roman" w:cs="Times New Roman" w:hint="eastAsia"/>
           <w:sz w:val="24"/>
         </w:rPr>
         <w:lastRenderedPageBreak/>
-        <w:t>提。</w:t>
+        <w:t>本文通过建立基于赫兹接触理论和能量守恒定律的故障滚动轴承非线性动力学模型，并采用</w:t>
+      </w:r>
+      <w:r>
+        <w:rPr>
+          <w:rFonts w:ascii="Times New Roman" w:eastAsia="宋体" w:hAnsi="Times New Roman" w:cs="Times New Roman" w:hint="eastAsia"/>
+          <w:sz w:val="24"/>
+        </w:rPr>
+        <w:t>Newmark-</w:t>
+      </w:r>
+      <w:r>
+        <w:rPr>
+          <w:rFonts w:ascii="Times New Roman" w:eastAsia="宋体" w:hAnsi="Times New Roman" w:cs="Times New Roman" w:hint="eastAsia"/>
+          <w:sz w:val="24"/>
+        </w:rPr>
+        <w:t>β方法进行求解和试验验证，有效地模拟了故障轴承的振动响应，为滚动轴承的监测和故障诊断提供了理论支持</w:t>
+      </w:r>
+      <w:r>
+        <w:rPr>
+          <w:rFonts w:ascii="Times New Roman" w:eastAsia="宋体" w:hAnsi="Times New Roman" w:cs="Times New Roman" w:hint="eastAsia"/>
+          <w:sz w:val="24"/>
+        </w:rPr>
+        <w:t>，同时详细描述了建模流程，</w:t>
+      </w:r>
+      <w:r>
+        <w:rPr>
+          <w:rFonts w:ascii="Times New Roman" w:eastAsia="宋体" w:hAnsi="Times New Roman" w:cs="Times New Roman" w:hint="eastAsia"/>
+          <w:sz w:val="24"/>
+        </w:rPr>
+        <w:t>以</w:t>
+      </w:r>
+      <w:r>
+        <w:rPr>
+          <w:rFonts w:ascii="Times New Roman" w:eastAsia="宋体" w:hAnsi="Times New Roman" w:cs="Times New Roman" w:hint="eastAsia"/>
+          <w:sz w:val="24"/>
+        </w:rPr>
+        <w:t>6206</w:t>
+      </w:r>
+      <w:r>
+        <w:rPr>
+          <w:rFonts w:ascii="Times New Roman" w:eastAsia="宋体" w:hAnsi="Times New Roman" w:cs="Times New Roman" w:hint="eastAsia"/>
+          <w:sz w:val="24"/>
+        </w:rPr>
+        <w:t>深沟球滚动轴承为研究对象</w:t>
+      </w:r>
+      <w:r>
+        <w:rPr>
+          <w:rFonts w:ascii="Times New Roman" w:eastAsia="宋体" w:hAnsi="Times New Roman" w:cs="Times New Roman" w:hint="eastAsia"/>
+          <w:sz w:val="24"/>
+        </w:rPr>
+        <w:t>搭建了</w:t>
+      </w:r>
+      <w:r>
+        <w:rPr>
+          <w:rFonts w:ascii="Times New Roman" w:eastAsia="宋体" w:hAnsi="Times New Roman" w:cs="Times New Roman" w:hint="eastAsia"/>
+          <w:sz w:val="24"/>
+        </w:rPr>
+        <w:t>故障轴承试验台</w:t>
+      </w:r>
+      <w:r>
+        <w:rPr>
+          <w:rFonts w:ascii="Times New Roman" w:eastAsia="宋体" w:hAnsi="Times New Roman" w:cs="Times New Roman" w:hint="eastAsia"/>
+          <w:sz w:val="24"/>
+        </w:rPr>
+        <w:t>进行仿真与实验，</w:t>
+      </w:r>
+      <w:r>
+        <w:rPr>
+          <w:rFonts w:ascii="Times New Roman" w:eastAsia="宋体" w:hAnsi="Times New Roman" w:cs="Times New Roman" w:hint="eastAsia"/>
+          <w:sz w:val="24"/>
+        </w:rPr>
+        <w:t>当滚动轴承的内外圈发生混合故障时，振动响应的时域图中会出现周期性的冲击振动，频率图中会出现转轴的转动频率及倍频、轴承外圈的特征频率及倍频和轴承内圈的特征频率及倍频</w:t>
+      </w:r>
+      <w:r>
+        <w:rPr>
+          <w:rFonts w:ascii="Times New Roman" w:eastAsia="宋体" w:hAnsi="Times New Roman" w:cs="Times New Roman" w:hint="eastAsia"/>
+          <w:sz w:val="24"/>
+        </w:rPr>
+        <w:t>，</w:t>
+      </w:r>
+      <w:r>
+        <w:rPr>
+          <w:rFonts w:ascii="Times New Roman" w:eastAsia="宋体" w:hAnsi="Times New Roman" w:cs="Times New Roman" w:hint="eastAsia"/>
+          <w:sz w:val="24"/>
+        </w:rPr>
+        <w:t>同时</w:t>
+      </w:r>
+      <w:r>
+        <w:rPr>
+          <w:rFonts w:ascii="Times New Roman" w:eastAsia="宋体" w:hAnsi="Times New Roman" w:cs="Times New Roman" w:hint="eastAsia"/>
+          <w:sz w:val="24"/>
+        </w:rPr>
+        <w:t>解释了实验时的特征频率略低于仿真的工程原因</w:t>
+      </w:r>
+      <w:r>
+        <w:rPr>
+          <w:rFonts w:ascii="Times New Roman" w:eastAsia="宋体" w:hAnsi="Times New Roman" w:cs="Times New Roman" w:hint="eastAsia"/>
+          <w:sz w:val="24"/>
+        </w:rPr>
+        <w:t>。</w:t>
       </w:r>
     </w:p>
     <w:p>
@@ -516,7 +614,29 @@
           <w:rFonts w:ascii="Times New Roman" w:eastAsia="宋体" w:hAnsi="Times New Roman" w:cs="Times New Roman"/>
           <w:sz w:val="24"/>
         </w:rPr>
-        <w:t>《机器学习》</w:t>
+        <w:t>《</w:t>
+      </w:r>
+      <w:r>
+        <w:rPr>
+          <w:rFonts w:ascii="Times New Roman" w:eastAsia="宋体" w:hAnsi="Times New Roman" w:cs="Times New Roman" w:hint="eastAsia"/>
+          <w:sz w:val="28"/>
+          <w:szCs w:val="28"/>
+        </w:rPr>
+        <w:t>统计信号处理基础：估计与检测理论</w:t>
+      </w:r>
+      <w:r>
+        <w:rPr>
+          <w:rFonts w:ascii="Times New Roman" w:eastAsia="宋体" w:hAnsi="Times New Roman" w:cs="Times New Roman"/>
+          <w:sz w:val="24"/>
+        </w:rPr>
+        <w:t>》</w:t>
+      </w:r>
+      <w:r>
+        <w:rPr>
+          <w:rFonts w:ascii="Times New Roman" w:eastAsia="宋体" w:hAnsi="Times New Roman" w:cs="Times New Roman" w:hint="eastAsia"/>
+          <w:sz w:val="24"/>
+        </w:rPr>
+        <w:t>第一章</w:t>
       </w:r>
     </w:p>
     <w:p>
@@ -558,7 +678,7 @@
         <w:ind w:firstLineChars="200" w:firstLine="480"/>
         <w:jc w:val="both"/>
         <w:rPr>
-          <w:rFonts w:ascii="Times New Roman" w:eastAsia="宋体" w:hAnsi="Times New Roman" w:cs="Times New Roman"/>
+          <w:rFonts w:ascii="Times New Roman" w:eastAsia="宋体" w:hAnsi="Times New Roman" w:cs="Times New Roman" w:hint="eastAsia"/>
           <w:sz w:val="24"/>
         </w:rPr>
       </w:pPr>
@@ -581,42 +701,112 @@
           <w:rFonts w:ascii="Times New Roman" w:eastAsia="宋体" w:hAnsi="Times New Roman" w:cs="Times New Roman" w:hint="eastAsia"/>
           <w:sz w:val="24"/>
         </w:rPr>
-        <w:t>实现简单的遗传算法与基于</w:t>
-      </w:r>
-      <w:r>
-        <w:rPr>
-          <w:rFonts w:ascii="Times New Roman" w:eastAsia="宋体" w:hAnsi="Times New Roman" w:cs="Times New Roman" w:hint="eastAsia"/>
-          <w:sz w:val="24"/>
-        </w:rPr>
-        <w:t>MNIST</w:t>
-      </w:r>
-      <w:r>
-        <w:rPr>
-          <w:rFonts w:ascii="Times New Roman" w:eastAsia="宋体" w:hAnsi="Times New Roman" w:cs="Times New Roman" w:hint="eastAsia"/>
-          <w:sz w:val="24"/>
-        </w:rPr>
-        <w:t>数据集</w:t>
-      </w:r>
-      <w:r>
-        <w:rPr>
-          <w:rFonts w:ascii="Times New Roman" w:eastAsia="宋体" w:hAnsi="Times New Roman" w:cs="Times New Roman" w:hint="eastAsia"/>
-          <w:sz w:val="24"/>
-        </w:rPr>
-        <w:t>的</w:t>
-      </w:r>
-      <w:r>
-        <w:rPr>
-          <w:rFonts w:ascii="Times New Roman" w:eastAsia="宋体" w:hAnsi="Times New Roman" w:cs="Times New Roman" w:hint="eastAsia"/>
-          <w:sz w:val="24"/>
-        </w:rPr>
-        <w:t>RBM</w:t>
-      </w:r>
-      <w:r>
-        <w:rPr>
-          <w:rFonts w:ascii="Times New Roman" w:eastAsia="宋体" w:hAnsi="Times New Roman" w:cs="Times New Roman" w:hint="eastAsia"/>
-          <w:sz w:val="24"/>
-        </w:rPr>
-        <w:t>模型学习</w:t>
+        <w:t>实现</w:t>
+      </w:r>
+      <w:r>
+        <w:rPr>
+          <w:rFonts w:ascii="Times New Roman" w:eastAsia="宋体" w:hAnsi="Times New Roman" w:cs="Times New Roman" w:hint="eastAsia"/>
+          <w:sz w:val="24"/>
+        </w:rPr>
+        <w:t>了</w:t>
+      </w:r>
+      <w:r>
+        <w:rPr>
+          <w:rFonts w:ascii="Times New Roman" w:eastAsia="宋体" w:hAnsi="Times New Roman" w:cs="Times New Roman" w:hint="eastAsia"/>
+          <w:sz w:val="24"/>
+        </w:rPr>
+        <w:t>基于迁移学习的花卉图片分类，</w:t>
+      </w:r>
+      <w:r>
+        <w:rPr>
+          <w:rFonts w:ascii="Times New Roman" w:eastAsia="宋体" w:hAnsi="Times New Roman" w:cs="Times New Roman" w:hint="eastAsia"/>
+          <w:sz w:val="24"/>
+        </w:rPr>
+        <w:t>使用了一个已经预训练好的</w:t>
+      </w:r>
+      <w:r>
+        <w:rPr>
+          <w:rFonts w:ascii="Times New Roman" w:eastAsia="宋体" w:hAnsi="Times New Roman" w:cs="Times New Roman" w:hint="eastAsia"/>
+          <w:sz w:val="24"/>
+        </w:rPr>
+        <w:t>Inception-v3</w:t>
+      </w:r>
+      <w:r>
+        <w:rPr>
+          <w:rFonts w:ascii="Times New Roman" w:eastAsia="宋体" w:hAnsi="Times New Roman" w:cs="Times New Roman" w:hint="eastAsia"/>
+          <w:sz w:val="24"/>
+        </w:rPr>
+        <w:t>模型来提取图片的特征，然后</w:t>
+      </w:r>
+      <w:r>
+        <w:rPr>
+          <w:rFonts w:ascii="Times New Roman" w:eastAsia="宋体" w:hAnsi="Times New Roman" w:cs="Times New Roman" w:hint="eastAsia"/>
+          <w:sz w:val="24"/>
+        </w:rPr>
+        <w:t>通过构建一个新的全连接层</w:t>
+      </w:r>
+      <w:r>
+        <w:rPr>
+          <w:rFonts w:ascii="Times New Roman" w:eastAsia="宋体" w:hAnsi="Times New Roman" w:cs="Times New Roman" w:hint="eastAsia"/>
+          <w:sz w:val="24"/>
+        </w:rPr>
+        <w:t>将这些特征用于训练一个新的分类模型</w:t>
+      </w:r>
+      <w:r>
+        <w:rPr>
+          <w:rFonts w:ascii="Times New Roman" w:eastAsia="宋体" w:hAnsi="Times New Roman" w:cs="Times New Roman" w:hint="eastAsia"/>
+          <w:sz w:val="24"/>
+        </w:rPr>
+        <w:t>。</w:t>
+      </w:r>
+      <w:r>
+        <w:rPr>
+          <w:rFonts w:ascii="Times New Roman" w:eastAsia="宋体" w:hAnsi="Times New Roman" w:cs="Times New Roman" w:hint="eastAsia"/>
+          <w:sz w:val="24"/>
+        </w:rPr>
+        <w:t>Inception-v3</w:t>
+      </w:r>
+      <w:r>
+        <w:rPr>
+          <w:rFonts w:ascii="Times New Roman" w:eastAsia="宋体" w:hAnsi="Times New Roman" w:cs="Times New Roman" w:hint="eastAsia"/>
+          <w:sz w:val="24"/>
+        </w:rPr>
+        <w:t>模型已经在大规模数据集（如</w:t>
+      </w:r>
+      <w:r>
+        <w:rPr>
+          <w:rFonts w:ascii="Times New Roman" w:eastAsia="宋体" w:hAnsi="Times New Roman" w:cs="Times New Roman" w:hint="eastAsia"/>
+          <w:sz w:val="24"/>
+        </w:rPr>
+        <w:t>ImageNet</w:t>
+      </w:r>
+      <w:r>
+        <w:rPr>
+          <w:rFonts w:ascii="Times New Roman" w:eastAsia="宋体" w:hAnsi="Times New Roman" w:cs="Times New Roman" w:hint="eastAsia"/>
+          <w:sz w:val="24"/>
+        </w:rPr>
+        <w:t>）上训练过，能够学习到一些通用的图像特征，如边缘、形状等。因此，我们不需要从头开始训练一个全新的深度神经网络，而是直接使用这个模型提取每张图片的“瓶颈特征”（即高维特征向量），这些特征捕捉了图片的关键信息。接下来，代码用这些从预训练模型中提取的特征去训练一个简单的全连接层模型。这一步就是在新任务上使用已经学习到的知识（特征），实现新的分类任务。只需对分类器进行微调（训练最后一层）而不需要重新训练整个</w:t>
+      </w:r>
+      <w:r>
+        <w:rPr>
+          <w:rFonts w:ascii="Times New Roman" w:eastAsia="宋体" w:hAnsi="Times New Roman" w:cs="Times New Roman" w:hint="eastAsia"/>
+          <w:sz w:val="24"/>
+        </w:rPr>
+        <w:t>Inception-v3</w:t>
+      </w:r>
+      <w:r>
+        <w:rPr>
+          <w:rFonts w:ascii="Times New Roman" w:eastAsia="宋体" w:hAnsi="Times New Roman" w:cs="Times New Roman" w:hint="eastAsia"/>
+          <w:sz w:val="24"/>
+        </w:rPr>
+        <w:t>模型。</w:t>
+      </w:r>
+      <w:r>
+        <w:rPr>
+          <w:rFonts w:ascii="Times New Roman" w:eastAsia="宋体" w:hAnsi="Times New Roman" w:cs="Times New Roman" w:hint="eastAsia"/>
+          <w:sz w:val="24"/>
+        </w:rPr>
+        <w:t>通过实验结果可以看出迁移学习的准确率从新的全连接层训练好开始逐渐趋于稳定，且准确率较高。</w:t>
       </w:r>
     </w:p>
     <w:p>
@@ -683,6 +873,7 @@
         <w:rPr>
           <w:rFonts w:ascii="Times New Roman" w:eastAsia="宋体" w:hAnsi="Times New Roman" w:cs="Times New Roman"/>
         </w:rPr>
+        <w:lastRenderedPageBreak/>
         <w:t>遇到的问题</w:t>
       </w:r>
     </w:p>
@@ -716,7 +907,7 @@
           <w:sz w:val="28"/>
           <w:szCs w:val="28"/>
         </w:rPr>
-        <w:t>外文资料阅读困难</w:t>
+        <w:t>对动力学建模方面的了解较少</w:t>
       </w:r>
     </w:p>
     <w:p>
@@ -725,30 +916,49 @@
         <w:ind w:firstLineChars="200" w:firstLine="480"/>
         <w:jc w:val="both"/>
         <w:rPr>
-          <w:rFonts w:ascii="Times New Roman" w:eastAsia="宋体" w:hAnsi="Times New Roman" w:cs="Times New Roman"/>
-          <w:sz w:val="24"/>
-        </w:rPr>
-      </w:pPr>
-      <w:r>
-        <w:rPr>
-          <w:rFonts w:ascii="Times New Roman" w:eastAsia="宋体" w:hAnsi="Times New Roman" w:cs="Times New Roman" w:hint="eastAsia"/>
-          <w:sz w:val="24"/>
-        </w:rPr>
-        <w:t>阅读外文文献时感到吃力，影响了对资料的理解和吸收效率。</w:t>
-      </w:r>
-      <w:r>
-        <w:rPr>
-          <w:rFonts w:ascii="Times New Roman" w:eastAsia="宋体" w:hAnsi="Times New Roman" w:cs="Times New Roman" w:hint="eastAsia"/>
-          <w:sz w:val="24"/>
-        </w:rPr>
-        <w:t>但是还是要多看，结合翻译软件多适应。</w:t>
-      </w:r>
-      <w:r>
-        <w:rPr>
-          <w:rFonts w:ascii="Times New Roman" w:eastAsia="宋体" w:hAnsi="Times New Roman" w:cs="Times New Roman" w:hint="eastAsia"/>
-          <w:sz w:val="24"/>
-        </w:rPr>
-        <w:t xml:space="preserve"> </w:t>
+          <w:rFonts w:ascii="Times New Roman" w:eastAsia="宋体" w:hAnsi="Times New Roman" w:cs="Times New Roman" w:hint="eastAsia"/>
+          <w:sz w:val="24"/>
+        </w:rPr>
+      </w:pPr>
+      <w:r>
+        <w:rPr>
+          <w:rFonts w:ascii="Times New Roman" w:eastAsia="宋体" w:hAnsi="Times New Roman" w:cs="Times New Roman" w:hint="eastAsia"/>
+          <w:sz w:val="24"/>
+        </w:rPr>
+        <w:t>在阅读关于故障轴承动力学建模的文献时，感到对相关知识的理解较为薄弱。尤其是赫兹接触理论、能量守恒定律等物理理论对于建模过程的应用，尚需进一步深入学习和理解。同时，如何将这些复杂的理论应用于实际故障诊断中也面临一定的困难。需要通过多做实践，提升对模型建立过程的理解，并结合实验数据验证模型的有效性。</w:t>
+      </w:r>
+    </w:p>
+    <w:p>
+      <w:pPr>
+        <w:pStyle w:val="3"/>
+        <w:jc w:val="both"/>
+        <w:rPr>
+          <w:rFonts w:ascii="Times New Roman" w:eastAsia="宋体" w:hAnsi="Times New Roman" w:cs="Times New Roman"/>
+          <w:b w:val="0"/>
+          <w:bCs w:val="0"/>
+          <w:sz w:val="28"/>
+          <w:szCs w:val="28"/>
+        </w:rPr>
+      </w:pPr>
+      <w:r>
+        <w:rPr>
+          <w:rFonts w:ascii="Times New Roman" w:eastAsia="宋体" w:hAnsi="Times New Roman" w:cs="Times New Roman"/>
+          <w:b w:val="0"/>
+          <w:bCs w:val="0"/>
+          <w:sz w:val="28"/>
+          <w:szCs w:val="28"/>
+        </w:rPr>
+        <w:t xml:space="preserve">2.2 </w:t>
+      </w:r>
+      <w:r>
+        <w:rPr>
+          <w:rFonts w:ascii="Times New Roman" w:eastAsia="宋体" w:hAnsi="Times New Roman" w:cs="Times New Roman" w:hint="eastAsia"/>
+          <w:b w:val="0"/>
+          <w:bCs w:val="0"/>
+          <w:sz w:val="28"/>
+          <w:szCs w:val="28"/>
+        </w:rPr>
+        <w:t>对模型验证和实验数据的挑战</w:t>
       </w:r>
     </w:p>
     <w:p>
@@ -761,77 +971,12 @@
           <w:sz w:val="24"/>
         </w:rPr>
       </w:pPr>
-    </w:p>
-    <w:p>
-      <w:pPr>
-        <w:pStyle w:val="3"/>
-        <w:jc w:val="both"/>
-        <w:rPr>
-          <w:rFonts w:ascii="Times New Roman" w:eastAsia="宋体" w:hAnsi="Times New Roman" w:cs="Times New Roman"/>
-          <w:b w:val="0"/>
-          <w:bCs w:val="0"/>
-          <w:sz w:val="28"/>
-          <w:szCs w:val="28"/>
-        </w:rPr>
-      </w:pPr>
-      <w:r>
-        <w:rPr>
-          <w:rFonts w:ascii="Times New Roman" w:eastAsia="宋体" w:hAnsi="Times New Roman" w:cs="Times New Roman"/>
-          <w:b w:val="0"/>
-          <w:bCs w:val="0"/>
-          <w:sz w:val="28"/>
-          <w:szCs w:val="28"/>
-        </w:rPr>
-        <w:t xml:space="preserve">2.2 </w:t>
-      </w:r>
-      <w:r>
-        <w:rPr>
-          <w:rFonts w:ascii="Times New Roman" w:eastAsia="宋体" w:hAnsi="Times New Roman" w:cs="Times New Roman" w:hint="eastAsia"/>
-          <w:b w:val="0"/>
-          <w:bCs w:val="0"/>
-          <w:sz w:val="28"/>
-          <w:szCs w:val="28"/>
-        </w:rPr>
-        <w:t>思维局限性</w:t>
-      </w:r>
-    </w:p>
-    <w:p>
-      <w:pPr>
-        <w:spacing w:line="240" w:lineRule="auto"/>
-        <w:ind w:firstLineChars="200" w:firstLine="480"/>
-        <w:jc w:val="both"/>
-        <w:rPr>
-          <w:rFonts w:ascii="Times New Roman" w:eastAsia="宋体" w:hAnsi="Times New Roman" w:cs="Times New Roman"/>
-          <w:sz w:val="24"/>
-        </w:rPr>
-      </w:pPr>
-      <w:r>
-        <w:rPr>
-          <w:rFonts w:ascii="Times New Roman" w:eastAsia="宋体" w:hAnsi="Times New Roman" w:cs="Times New Roman" w:hint="eastAsia"/>
-          <w:sz w:val="24"/>
-        </w:rPr>
-        <w:t>在研究和学习过程中，发现自己的思维模式较为局限，缺乏创新和多角度思考的能力</w:t>
-      </w:r>
-      <w:r>
-        <w:rPr>
-          <w:rFonts w:ascii="Times New Roman" w:eastAsia="宋体" w:hAnsi="Times New Roman" w:cs="Times New Roman" w:hint="eastAsia"/>
-          <w:sz w:val="24"/>
-        </w:rPr>
-        <w:t>，需要</w:t>
-      </w:r>
-      <w:r>
-        <w:rPr>
-          <w:rFonts w:ascii="Times New Roman" w:eastAsia="宋体" w:hAnsi="Times New Roman" w:cs="Times New Roman" w:hint="eastAsia"/>
-          <w:sz w:val="24"/>
-        </w:rPr>
-        <w:t>尝试从不同角度思考问题</w:t>
-      </w:r>
-      <w:r>
-        <w:rPr>
-          <w:rFonts w:ascii="Times New Roman" w:eastAsia="宋体" w:hAnsi="Times New Roman" w:cs="Times New Roman" w:hint="eastAsia"/>
-          <w:sz w:val="24"/>
-        </w:rPr>
-        <w:t>，打破思维固化。</w:t>
+      <w:r>
+        <w:rPr>
+          <w:rFonts w:ascii="Times New Roman" w:eastAsia="宋体" w:hAnsi="Times New Roman" w:cs="Times New Roman" w:hint="eastAsia"/>
+          <w:sz w:val="24"/>
+        </w:rPr>
+        <w:t>在阅读有关故障轴承动力学建模的文献时，我发现如何将理论模型与实际的实验数据相结合，进行有效的验证，仍然是一个挑战。虽然文献中有针对不同故障类型的模型和模拟数据，但如何将这些理论模型与实际监测数据对接，特别是在处理噪声信号和多种故障模式共存的情况下，仍需进一步探索和解决。理论模型在仿真中的表现良好，但实际应用中可能受到更多的外部因素干扰，因此需要结合更多的实验数据进行校正和优化，以提高模型的可靠性和诊断精度。</w:t>
       </w:r>
     </w:p>
     <w:p>
@@ -850,7 +995,6 @@
         <w:rPr>
           <w:rFonts w:ascii="Times New Roman" w:eastAsia="宋体" w:hAnsi="Times New Roman" w:cs="Times New Roman"/>
         </w:rPr>
-        <w:lastRenderedPageBreak/>
         <w:t>收获与启发</w:t>
       </w:r>
     </w:p>
@@ -884,27 +1028,7 @@
           <w:sz w:val="28"/>
           <w:szCs w:val="28"/>
         </w:rPr>
-        <w:t>对遗传算法</w:t>
-      </w:r>
-      <w:r>
-        <w:rPr>
-          <w:rFonts w:ascii="Times New Roman" w:eastAsia="宋体" w:hAnsi="Times New Roman" w:cs="Times New Roman" w:hint="eastAsia"/>
-          <w:b w:val="0"/>
-          <w:bCs w:val="0"/>
-          <w:sz w:val="28"/>
-          <w:szCs w:val="28"/>
-        </w:rPr>
-        <w:t>GA</w:t>
-      </w:r>
-      <w:r>
-        <w:rPr>
-          <w:rFonts w:ascii="Times New Roman" w:eastAsia="宋体" w:hAnsi="Times New Roman" w:cs="Times New Roman" w:hint="eastAsia"/>
-          <w:b w:val="0"/>
-          <w:bCs w:val="0"/>
-          <w:sz w:val="28"/>
-          <w:szCs w:val="28"/>
-        </w:rPr>
-        <w:t>在神经网络中的应用有了更直观的认识</w:t>
+        <w:t>跨学科融合的重要性</w:t>
       </w:r>
     </w:p>
     <w:p>
@@ -922,161 +1046,7 @@
           <w:rFonts w:ascii="Times New Roman" w:eastAsia="宋体" w:hAnsi="Times New Roman" w:cs="Times New Roman" w:hint="eastAsia"/>
           <w:sz w:val="24"/>
         </w:rPr>
-        <w:t>遗传算法（</w:t>
-      </w:r>
-      <w:r>
-        <w:rPr>
-          <w:rFonts w:ascii="Times New Roman" w:eastAsia="宋体" w:hAnsi="Times New Roman" w:cs="Times New Roman" w:hint="eastAsia"/>
-          <w:sz w:val="24"/>
-        </w:rPr>
-        <w:t>Genetic Algorithm</w:t>
-      </w:r>
-      <w:r>
-        <w:rPr>
-          <w:rFonts w:ascii="Times New Roman" w:eastAsia="宋体" w:hAnsi="Times New Roman" w:cs="Times New Roman" w:hint="eastAsia"/>
-          <w:sz w:val="24"/>
-        </w:rPr>
-        <w:t>，</w:t>
-      </w:r>
-      <w:r>
-        <w:rPr>
-          <w:rFonts w:ascii="Times New Roman" w:eastAsia="宋体" w:hAnsi="Times New Roman" w:cs="Times New Roman" w:hint="eastAsia"/>
-          <w:sz w:val="24"/>
-        </w:rPr>
-        <w:t>GA</w:t>
-      </w:r>
-      <w:r>
-        <w:rPr>
-          <w:rFonts w:ascii="Times New Roman" w:eastAsia="宋体" w:hAnsi="Times New Roman" w:cs="Times New Roman" w:hint="eastAsia"/>
-          <w:sz w:val="24"/>
-        </w:rPr>
-        <w:t>）在优化</w:t>
-      </w:r>
-      <w:r>
-        <w:rPr>
-          <w:rFonts w:ascii="Times New Roman" w:eastAsia="宋体" w:hAnsi="Times New Roman" w:cs="Times New Roman" w:hint="eastAsia"/>
-          <w:sz w:val="24"/>
-        </w:rPr>
-        <w:t>BP</w:t>
-      </w:r>
-      <w:r>
-        <w:rPr>
-          <w:rFonts w:ascii="Times New Roman" w:eastAsia="宋体" w:hAnsi="Times New Roman" w:cs="Times New Roman" w:hint="eastAsia"/>
-          <w:sz w:val="24"/>
-        </w:rPr>
-        <w:t>（</w:t>
-      </w:r>
-      <w:r>
-        <w:rPr>
-          <w:rFonts w:ascii="Times New Roman" w:eastAsia="宋体" w:hAnsi="Times New Roman" w:cs="Times New Roman" w:hint="eastAsia"/>
-          <w:sz w:val="24"/>
-        </w:rPr>
-        <w:t>Back Propagation</w:t>
-      </w:r>
-      <w:r>
-        <w:rPr>
-          <w:rFonts w:ascii="Times New Roman" w:eastAsia="宋体" w:hAnsi="Times New Roman" w:cs="Times New Roman" w:hint="eastAsia"/>
-          <w:sz w:val="24"/>
-        </w:rPr>
-        <w:t>）神经网络中起到了非常重要的作用。遗传算法是一种模拟生物进化过程的启发式搜索算法，它通过模拟自然选择、遗传、交叉（杂交）和变异等生物进化机制来解决优化问题。在</w:t>
-      </w:r>
-      <w:r>
-        <w:rPr>
-          <w:rFonts w:ascii="Times New Roman" w:eastAsia="宋体" w:hAnsi="Times New Roman" w:cs="Times New Roman" w:hint="eastAsia"/>
-          <w:sz w:val="24"/>
-        </w:rPr>
-        <w:t>BP</w:t>
-      </w:r>
-      <w:r>
-        <w:rPr>
-          <w:rFonts w:ascii="Times New Roman" w:eastAsia="宋体" w:hAnsi="Times New Roman" w:cs="Times New Roman" w:hint="eastAsia"/>
-          <w:sz w:val="24"/>
-        </w:rPr>
-        <w:t>神经网络的优化中，遗传算法主要</w:t>
-      </w:r>
-      <w:r>
-        <w:rPr>
-          <w:rFonts w:ascii="Times New Roman" w:eastAsia="宋体" w:hAnsi="Times New Roman" w:cs="Times New Roman" w:hint="eastAsia"/>
-          <w:sz w:val="24"/>
-        </w:rPr>
-        <w:t>用于</w:t>
-      </w:r>
-      <w:r>
-        <w:rPr>
-          <w:rFonts w:ascii="Times New Roman" w:eastAsia="宋体" w:hAnsi="Times New Roman" w:cs="Times New Roman" w:hint="eastAsia"/>
-          <w:sz w:val="24"/>
-        </w:rPr>
-        <w:t>初始化权重和阈值</w:t>
-      </w:r>
-      <w:r>
-        <w:rPr>
-          <w:rFonts w:ascii="Times New Roman" w:eastAsia="宋体" w:hAnsi="Times New Roman" w:cs="Times New Roman" w:hint="eastAsia"/>
-          <w:sz w:val="24"/>
-        </w:rPr>
-        <w:t>、</w:t>
-      </w:r>
-      <w:r>
-        <w:rPr>
-          <w:rFonts w:ascii="Times New Roman" w:eastAsia="宋体" w:hAnsi="Times New Roman" w:cs="Times New Roman" w:hint="eastAsia"/>
-          <w:sz w:val="24"/>
-        </w:rPr>
-        <w:t>避免</w:t>
-      </w:r>
-      <w:r>
-        <w:rPr>
-          <w:rFonts w:ascii="Times New Roman" w:eastAsia="宋体" w:hAnsi="Times New Roman" w:cs="Times New Roman" w:hint="eastAsia"/>
-          <w:sz w:val="24"/>
-        </w:rPr>
-        <w:t>BP</w:t>
-      </w:r>
-      <w:r>
-        <w:rPr>
-          <w:rFonts w:ascii="Times New Roman" w:eastAsia="宋体" w:hAnsi="Times New Roman" w:cs="Times New Roman" w:hint="eastAsia"/>
-          <w:sz w:val="24"/>
-        </w:rPr>
-        <w:t>的</w:t>
-      </w:r>
-      <w:r>
-        <w:rPr>
-          <w:rFonts w:ascii="Times New Roman" w:eastAsia="宋体" w:hAnsi="Times New Roman" w:cs="Times New Roman" w:hint="eastAsia"/>
-          <w:sz w:val="24"/>
-        </w:rPr>
-        <w:t>局部最小值</w:t>
-      </w:r>
-      <w:r>
-        <w:rPr>
-          <w:rFonts w:ascii="Times New Roman" w:eastAsia="宋体" w:hAnsi="Times New Roman" w:cs="Times New Roman" w:hint="eastAsia"/>
-          <w:sz w:val="24"/>
-        </w:rPr>
-        <w:t>问题、</w:t>
-      </w:r>
-      <w:r>
-        <w:rPr>
-          <w:rFonts w:ascii="Times New Roman" w:eastAsia="宋体" w:hAnsi="Times New Roman" w:cs="Times New Roman" w:hint="eastAsia"/>
-          <w:sz w:val="24"/>
-        </w:rPr>
-        <w:t>自动调整学习率和训练次数</w:t>
-      </w:r>
-      <w:r>
-        <w:rPr>
-          <w:rFonts w:ascii="Times New Roman" w:eastAsia="宋体" w:hAnsi="Times New Roman" w:cs="Times New Roman" w:hint="eastAsia"/>
-          <w:sz w:val="24"/>
-        </w:rPr>
-        <w:t>、</w:t>
-      </w:r>
-      <w:r>
-        <w:rPr>
-          <w:rFonts w:ascii="Times New Roman" w:eastAsia="宋体" w:hAnsi="Times New Roman" w:cs="Times New Roman" w:hint="eastAsia"/>
-          <w:sz w:val="24"/>
-        </w:rPr>
-        <w:t>提高模型的泛化能力</w:t>
-      </w:r>
-      <w:r>
-        <w:rPr>
-          <w:rFonts w:ascii="Times New Roman" w:eastAsia="宋体" w:hAnsi="Times New Roman" w:cs="Times New Roman" w:hint="eastAsia"/>
-          <w:sz w:val="24"/>
-        </w:rPr>
-        <w:t>、优化网络结构等。</w:t>
+        <w:t>这些文献涵盖了从理论建模、信号处理到智能诊断的多个领域，显示了轴承故障诊断是一个多学科交叉的领域。我们在解决实际工程问题时，需要综合运用力学、信号处理、计算机科学等多个学科的知识。</w:t>
       </w:r>
     </w:p>
     <w:p>
@@ -1109,37 +1079,7 @@
           <w:sz w:val="28"/>
           <w:szCs w:val="28"/>
         </w:rPr>
-        <w:t>Transformer</w:t>
-      </w:r>
-      <w:r>
-        <w:rPr>
-          <w:rFonts w:ascii="Times New Roman" w:eastAsia="宋体" w:hAnsi="Times New Roman" w:cs="Times New Roman" w:hint="eastAsia"/>
-          <w:b w:val="0"/>
-          <w:bCs w:val="0"/>
-          <w:sz w:val="28"/>
-          <w:szCs w:val="28"/>
-        </w:rPr>
-        <w:t>和</w:t>
-      </w:r>
-      <w:r>
-        <w:rPr>
-          <w:rFonts w:ascii="Times New Roman" w:eastAsia="宋体" w:hAnsi="Times New Roman" w:cs="Times New Roman" w:hint="eastAsia"/>
-          <w:b w:val="0"/>
-          <w:bCs w:val="0"/>
-          <w:sz w:val="28"/>
-          <w:szCs w:val="28"/>
-        </w:rPr>
-        <w:t>BiGRU</w:t>
-      </w:r>
-      <w:r>
-        <w:rPr>
-          <w:rFonts w:ascii="Times New Roman" w:eastAsia="宋体" w:hAnsi="Times New Roman" w:cs="Times New Roman" w:hint="eastAsia"/>
-          <w:b w:val="0"/>
-          <w:bCs w:val="0"/>
-          <w:sz w:val="28"/>
-          <w:szCs w:val="28"/>
-        </w:rPr>
-        <w:t>模型结合在故障预测领域的应用</w:t>
+        <w:t>故障轴承的动力学建模的必要性</w:t>
       </w:r>
     </w:p>
     <w:p>
@@ -1148,202 +1088,16 @@
         <w:ind w:firstLineChars="200" w:firstLine="480"/>
         <w:jc w:val="both"/>
         <w:rPr>
-          <w:rFonts w:ascii="Times New Roman" w:eastAsia="宋体" w:hAnsi="Times New Roman" w:cs="Times New Roman"/>
-          <w:sz w:val="24"/>
-        </w:rPr>
-      </w:pPr>
-      <w:r>
-        <w:rPr>
-          <w:rFonts w:ascii="Times New Roman" w:eastAsia="宋体" w:hAnsi="Times New Roman" w:cs="Times New Roman" w:hint="eastAsia"/>
-          <w:sz w:val="24"/>
-        </w:rPr>
-        <w:t>Transformer</w:t>
-      </w:r>
-      <w:r>
-        <w:rPr>
-          <w:rFonts w:ascii="Times New Roman" w:eastAsia="宋体" w:hAnsi="Times New Roman" w:cs="Times New Roman" w:hint="eastAsia"/>
-          <w:sz w:val="24"/>
-        </w:rPr>
-        <w:t>和</w:t>
-      </w:r>
-      <w:r>
-        <w:rPr>
-          <w:rFonts w:ascii="Times New Roman" w:eastAsia="宋体" w:hAnsi="Times New Roman" w:cs="Times New Roman" w:hint="eastAsia"/>
-          <w:sz w:val="24"/>
-        </w:rPr>
-        <w:t>BiGRU</w:t>
-      </w:r>
-      <w:r>
-        <w:rPr>
-          <w:rFonts w:ascii="Times New Roman" w:eastAsia="宋体" w:hAnsi="Times New Roman" w:cs="Times New Roman" w:hint="eastAsia"/>
-          <w:sz w:val="24"/>
-        </w:rPr>
-        <w:t>模型的结合在故障预测领域通过整合</w:t>
-      </w:r>
-      <w:r>
-        <w:rPr>
-          <w:rFonts w:ascii="Times New Roman" w:eastAsia="宋体" w:hAnsi="Times New Roman" w:cs="Times New Roman" w:hint="eastAsia"/>
-          <w:sz w:val="24"/>
-        </w:rPr>
-        <w:t>Transformer</w:t>
-      </w:r>
-      <w:r>
-        <w:rPr>
-          <w:rFonts w:ascii="Times New Roman" w:eastAsia="宋体" w:hAnsi="Times New Roman" w:cs="Times New Roman" w:hint="eastAsia"/>
-          <w:sz w:val="24"/>
-        </w:rPr>
-        <w:t>的全局特征提取能力和</w:t>
-      </w:r>
-      <w:r>
-        <w:rPr>
-          <w:rFonts w:ascii="Times New Roman" w:eastAsia="宋体" w:hAnsi="Times New Roman" w:cs="Times New Roman" w:hint="eastAsia"/>
-          <w:sz w:val="24"/>
-        </w:rPr>
-        <w:t>BiGRU</w:t>
-      </w:r>
-      <w:r>
-        <w:rPr>
-          <w:rFonts w:ascii="Times New Roman" w:eastAsia="宋体" w:hAnsi="Times New Roman" w:cs="Times New Roman" w:hint="eastAsia"/>
-          <w:sz w:val="24"/>
-        </w:rPr>
-        <w:t>对局部时间依赖性的捕捉，显著提升了模型在处理长序列数据、多模态信息融合、实时监测和提前预测故障方面的表现，从而增强了故障预测的准确性、泛化能力和实时性，减少了误报和漏报，为各种工业和信息技术系统的可靠性和安全性提供了有力支持。</w:t>
-      </w:r>
-      <w:r>
-        <w:rPr>
-          <w:rFonts w:ascii="Times New Roman" w:eastAsia="宋体" w:hAnsi="Times New Roman" w:cs="Times New Roman" w:hint="eastAsia"/>
-          <w:sz w:val="24"/>
-        </w:rPr>
-        <w:t>打破了对单一模型应用的局限思维。</w:t>
-      </w:r>
-    </w:p>
-    <w:p>
-      <w:pPr>
-        <w:pStyle w:val="3"/>
-        <w:jc w:val="both"/>
-        <w:rPr>
-          <w:rFonts w:ascii="Times New Roman" w:eastAsia="宋体" w:hAnsi="Times New Roman" w:cs="Times New Roman"/>
-          <w:b w:val="0"/>
-          <w:bCs w:val="0"/>
-          <w:sz w:val="28"/>
-          <w:szCs w:val="28"/>
-        </w:rPr>
-      </w:pPr>
-      <w:r>
-        <w:rPr>
-          <w:rFonts w:ascii="Times New Roman" w:eastAsia="宋体" w:hAnsi="Times New Roman" w:cs="Times New Roman"/>
-          <w:b w:val="0"/>
-          <w:bCs w:val="0"/>
-          <w:sz w:val="28"/>
-          <w:szCs w:val="28"/>
-        </w:rPr>
-        <w:t>3.3</w:t>
-      </w:r>
-      <w:r>
-        <w:rPr>
-          <w:rFonts w:ascii="Times New Roman" w:eastAsia="宋体" w:hAnsi="Times New Roman" w:cs="Times New Roman" w:hint="eastAsia"/>
-          <w:b w:val="0"/>
-          <w:bCs w:val="0"/>
-          <w:sz w:val="28"/>
-          <w:szCs w:val="28"/>
-        </w:rPr>
-        <w:t>预故障重置窗口</w:t>
-      </w:r>
-      <w:r>
-        <w:rPr>
-          <w:rFonts w:ascii="Times New Roman" w:eastAsia="宋体" w:hAnsi="Times New Roman" w:cs="Times New Roman" w:hint="eastAsia"/>
-          <w:b w:val="0"/>
-          <w:bCs w:val="0"/>
-          <w:sz w:val="28"/>
-          <w:szCs w:val="28"/>
-        </w:rPr>
-        <w:t>及</w:t>
-      </w:r>
-      <w:r>
-        <w:rPr>
-          <w:rFonts w:ascii="Times New Roman" w:eastAsia="宋体" w:hAnsi="Times New Roman" w:cs="Times New Roman" w:hint="eastAsia"/>
-          <w:b w:val="0"/>
-          <w:bCs w:val="0"/>
-          <w:sz w:val="28"/>
-          <w:szCs w:val="28"/>
-        </w:rPr>
-        <w:t>CNN+LSTM</w:t>
-      </w:r>
-      <w:r>
-        <w:rPr>
-          <w:rFonts w:ascii="Times New Roman" w:eastAsia="宋体" w:hAnsi="Times New Roman" w:cs="Times New Roman" w:hint="eastAsia"/>
-          <w:b w:val="0"/>
-          <w:bCs w:val="0"/>
-          <w:sz w:val="28"/>
-          <w:szCs w:val="28"/>
-        </w:rPr>
-        <w:t>在故障预测领域的应用</w:t>
-      </w:r>
-    </w:p>
-    <w:p>
-      <w:pPr>
-        <w:spacing w:line="240" w:lineRule="auto"/>
-        <w:ind w:firstLineChars="200" w:firstLine="480"/>
-        <w:jc w:val="both"/>
-        <w:rPr>
-          <w:rFonts w:ascii="Times New Roman" w:eastAsia="宋体" w:hAnsi="Times New Roman" w:cs="Times New Roman"/>
-          <w:sz w:val="24"/>
-        </w:rPr>
-      </w:pPr>
-      <w:r>
-        <w:rPr>
-          <w:rFonts w:ascii="Times New Roman" w:eastAsia="宋体" w:hAnsi="Times New Roman" w:cs="Times New Roman" w:hint="eastAsia"/>
-          <w:sz w:val="24"/>
-        </w:rPr>
-        <w:t>预故障重置窗口和</w:t>
-      </w:r>
-      <w:r>
-        <w:rPr>
-          <w:rFonts w:ascii="Times New Roman" w:eastAsia="宋体" w:hAnsi="Times New Roman" w:cs="Times New Roman" w:hint="eastAsia"/>
-          <w:sz w:val="24"/>
-        </w:rPr>
-        <w:t>CNN-LSTM</w:t>
-      </w:r>
-      <w:r>
-        <w:rPr>
-          <w:rFonts w:ascii="Times New Roman" w:eastAsia="宋体" w:hAnsi="Times New Roman" w:cs="Times New Roman" w:hint="eastAsia"/>
-          <w:sz w:val="24"/>
-        </w:rPr>
-        <w:t>模型的结合为故障预测提供了一种新的视角，通过预处理数据来解决样本不平衡和模糊样本问题，同时利用深度学习模型的强大特征提取能力，提高了故障预测的准确性和可靠性。</w:t>
-      </w:r>
-      <w:r>
-        <w:rPr>
-          <w:rFonts w:ascii="Times New Roman" w:eastAsia="宋体" w:hAnsi="Times New Roman" w:cs="Times New Roman" w:hint="eastAsia"/>
-          <w:sz w:val="24"/>
-        </w:rPr>
-        <w:t>将</w:t>
-      </w:r>
-      <w:r>
-        <w:rPr>
-          <w:rFonts w:ascii="Times New Roman" w:eastAsia="宋体" w:hAnsi="Times New Roman" w:cs="Times New Roman" w:hint="eastAsia"/>
-          <w:sz w:val="24"/>
-        </w:rPr>
-        <w:t>CNN</w:t>
-      </w:r>
-      <w:r>
-        <w:rPr>
-          <w:rFonts w:ascii="Times New Roman" w:eastAsia="宋体" w:hAnsi="Times New Roman" w:cs="Times New Roman" w:hint="eastAsia"/>
-          <w:sz w:val="24"/>
-        </w:rPr>
-        <w:t>和</w:t>
-      </w:r>
-      <w:r>
-        <w:rPr>
-          <w:rFonts w:ascii="Times New Roman" w:eastAsia="宋体" w:hAnsi="Times New Roman" w:cs="Times New Roman" w:hint="eastAsia"/>
-          <w:sz w:val="24"/>
-        </w:rPr>
-        <w:t>LSTM</w:t>
-      </w:r>
-      <w:r>
-        <w:rPr>
-          <w:rFonts w:ascii="Times New Roman" w:eastAsia="宋体" w:hAnsi="Times New Roman" w:cs="Times New Roman" w:hint="eastAsia"/>
-          <w:sz w:val="24"/>
-        </w:rPr>
-        <w:t>结合起来，可以同时利用两者的优势，既提取空间特征又捕捉时间依赖性，从而提高故障预测的性能。</w:t>
+          <w:rFonts w:ascii="Times New Roman" w:eastAsia="宋体" w:hAnsi="Times New Roman" w:cs="Times New Roman" w:hint="eastAsia"/>
+          <w:sz w:val="24"/>
+        </w:rPr>
+      </w:pPr>
+      <w:r>
+        <w:rPr>
+          <w:rFonts w:ascii="Times New Roman" w:eastAsia="宋体" w:hAnsi="Times New Roman" w:cs="Times New Roman" w:hint="eastAsia"/>
+          <w:sz w:val="24"/>
+        </w:rPr>
+        <w:t>轴承故障诊断离不开动力学建模的支持。轴承在发生故障时，其振动响应具有明显的非线性特征，这种特征能够为故障诊断提供重要的线索。通过建立合理的动力学模型，能够更加准确地模拟和预测故障发生时的振动响应，为后续的信号处理和故障识别提供可靠的依据。</w:t>
       </w:r>
     </w:p>
     <w:p>
@@ -1362,6 +1116,7 @@
         <w:rPr>
           <w:rFonts w:ascii="Times New Roman" w:eastAsia="宋体" w:hAnsi="Times New Roman" w:cs="Times New Roman"/>
         </w:rPr>
+        <w:lastRenderedPageBreak/>
         <w:t>下两周计划</w:t>
       </w:r>
     </w:p>
@@ -1415,7 +1170,37 @@
           <w:sz w:val="28"/>
           <w:szCs w:val="28"/>
         </w:rPr>
-        <w:t>并编程对其进行复现。</w:t>
+        <w:t>并编程对其进行复现</w:t>
+      </w:r>
+      <w:r>
+        <w:rPr>
+          <w:rFonts w:ascii="Times New Roman" w:eastAsia="宋体" w:hAnsi="Times New Roman" w:cs="Times New Roman" w:hint="eastAsia"/>
+          <w:b w:val="0"/>
+          <w:bCs w:val="0"/>
+          <w:sz w:val="28"/>
+          <w:szCs w:val="28"/>
+        </w:rPr>
+        <w:t>，</w:t>
+      </w:r>
+      <w:r>
+        <w:rPr>
+          <w:rFonts w:ascii="Times New Roman" w:eastAsia="宋体" w:hAnsi="Times New Roman" w:cs="Times New Roman" w:hint="eastAsia"/>
+          <w:b w:val="0"/>
+          <w:bCs w:val="0"/>
+          <w:sz w:val="28"/>
+          <w:szCs w:val="28"/>
+        </w:rPr>
+        <w:t>学习动力学建模的基本知识</w:t>
+      </w:r>
+      <w:r>
+        <w:rPr>
+          <w:rFonts w:ascii="Times New Roman" w:eastAsia="宋体" w:hAnsi="Times New Roman" w:cs="Times New Roman"/>
+          <w:b w:val="0"/>
+          <w:bCs w:val="0"/>
+          <w:sz w:val="28"/>
+          <w:szCs w:val="28"/>
+        </w:rPr>
+        <w:t>。</w:t>
       </w:r>
     </w:p>
     <w:p>
@@ -1448,7 +1233,7 @@
           <w:sz w:val="28"/>
           <w:szCs w:val="28"/>
         </w:rPr>
-        <w:t>继续深入阅读《机器学习》西瓜书。</w:t>
+        <w:t>继续深入阅读《机器学习》。</w:t>
       </w:r>
     </w:p>
     <w:p>
@@ -1481,7 +1266,57 @@
           <w:sz w:val="28"/>
           <w:szCs w:val="28"/>
         </w:rPr>
-        <w:t>继续学习《工程信号处理》。</w:t>
+        <w:t>继续学习《</w:t>
+      </w:r>
+      <w:r>
+        <w:rPr>
+          <w:rFonts w:ascii="Times New Roman" w:eastAsia="宋体" w:hAnsi="Times New Roman" w:cs="Times New Roman" w:hint="eastAsia"/>
+          <w:b w:val="0"/>
+          <w:bCs w:val="0"/>
+          <w:sz w:val="28"/>
+          <w:szCs w:val="28"/>
+        </w:rPr>
+        <w:t>统计信号处理基础：估计与检测理论</w:t>
+      </w:r>
+      <w:r>
+        <w:rPr>
+          <w:rFonts w:ascii="Times New Roman" w:eastAsia="宋体" w:hAnsi="Times New Roman" w:cs="Times New Roman"/>
+          <w:b w:val="0"/>
+          <w:bCs w:val="0"/>
+          <w:sz w:val="28"/>
+          <w:szCs w:val="28"/>
+        </w:rPr>
+        <w:t>》</w:t>
+      </w:r>
+      <w:r>
+        <w:rPr>
+          <w:rFonts w:ascii="Times New Roman" w:eastAsia="宋体" w:hAnsi="Times New Roman" w:cs="Times New Roman" w:hint="eastAsia"/>
+          <w:b w:val="0"/>
+          <w:bCs w:val="0"/>
+          <w:sz w:val="28"/>
+          <w:szCs w:val="28"/>
+        </w:rPr>
+        <w:t>、《机械故障诊断理论及其应用》</w:t>
+      </w:r>
+      <w:r>
+        <w:rPr>
+          <w:rFonts w:ascii="Times New Roman" w:eastAsia="宋体" w:hAnsi="Times New Roman" w:cs="Times New Roman" w:hint="eastAsia"/>
+          <w:b w:val="0"/>
+          <w:bCs w:val="0"/>
+          <w:sz w:val="28"/>
+          <w:szCs w:val="28"/>
+        </w:rPr>
+        <w:t>等相关书籍</w:t>
+      </w:r>
+      <w:r>
+        <w:rPr>
+          <w:rFonts w:ascii="Times New Roman" w:eastAsia="宋体" w:hAnsi="Times New Roman" w:cs="Times New Roman"/>
+          <w:b w:val="0"/>
+          <w:bCs w:val="0"/>
+          <w:sz w:val="28"/>
+          <w:szCs w:val="28"/>
+        </w:rPr>
+        <w:t>。</w:t>
       </w:r>
     </w:p>
     <w:p/>

</xml_diff>